<commit_message>
Add notes for year 2
</commit_message>
<xml_diff>
--- a/year1/second-semester/geg126/complex-functions.docx
+++ b/year1/second-semester/geg126/complex-functions.docx
@@ -700,78 +700,78 @@
                         </w:rPr>
                         <m:t xml:space="preserve">+</m:t>
                       </m:r>
-                    </m:sup>
-                  </m:sSup>
-                  <m:f>
-                    <m:num>
-                      <m:r>
-                        <w:rPr>
-                          <w:rFonts w:ascii="Cambria Math" w:hAnsi="Cambria Math"/>
-                        </w:rPr>
-                        <m:t xml:space="preserve">f</m:t>
-                      </m:r>
-                      <m:d>
-                        <m:dPr>
-                          <m:begChr m:val="("/>
-                          <m:endChr m:val=")"/>
-                        </m:dPr>
-                        <m:e>
+                      <m:f>
+                        <m:num>
                           <m:r>
                             <w:rPr>
                               <w:rFonts w:ascii="Cambria Math" w:hAnsi="Cambria Math"/>
                             </w:rPr>
-                            <m:t xml:space="preserve">x</m:t>
+                            <m:t xml:space="preserve">f</m:t>
+                          </m:r>
+                          <m:d>
+                            <m:dPr>
+                              <m:begChr m:val="("/>
+                              <m:endChr m:val=")"/>
+                            </m:dPr>
+                            <m:e>
+                              <m:r>
+                                <w:rPr>
+                                  <w:rFonts w:ascii="Cambria Math" w:hAnsi="Cambria Math"/>
+                                </w:rPr>
+                                <m:t xml:space="preserve">x</m:t>
+                              </m:r>
+                              <m:r>
+                                <w:rPr>
+                                  <w:rFonts w:ascii="Cambria Math" w:hAnsi="Cambria Math"/>
+                                </w:rPr>
+                                <m:t xml:space="preserve">+</m:t>
+                              </m:r>
+                              <m:r>
+                                <w:rPr>
+                                  <w:rFonts w:ascii="Cambria Math" w:hAnsi="Cambria Math"/>
+                                </w:rPr>
+                                <m:t xml:space="preserve">h</m:t>
+                              </m:r>
+                            </m:e>
+                          </m:d>
+                          <m:r>
+                            <w:rPr>
+                              <w:rFonts w:ascii="Cambria Math" w:hAnsi="Cambria Math"/>
+                            </w:rPr>
+                            <m:t xml:space="preserve">–</m:t>
                           </m:r>
                           <m:r>
                             <w:rPr>
                               <w:rFonts w:ascii="Cambria Math" w:hAnsi="Cambria Math"/>
                             </w:rPr>
-                            <m:t xml:space="preserve">+</m:t>
+                            <m:t xml:space="preserve">f</m:t>
                           </m:r>
+                          <m:d>
+                            <m:dPr>
+                              <m:begChr m:val="("/>
+                              <m:endChr m:val=")"/>
+                            </m:dPr>
+                            <m:e>
+                              <m:r>
+                                <w:rPr>
+                                  <w:rFonts w:ascii="Cambria Math" w:hAnsi="Cambria Math"/>
+                                </w:rPr>
+                                <m:t xml:space="preserve">x</m:t>
+                              </m:r>
+                            </m:e>
+                          </m:d>
+                        </m:num>
+                        <m:den>
                           <m:r>
                             <w:rPr>
                               <w:rFonts w:ascii="Cambria Math" w:hAnsi="Cambria Math"/>
                             </w:rPr>
                             <m:t xml:space="preserve">h</m:t>
                           </m:r>
-                        </m:e>
-                      </m:d>
-                      <m:r>
-                        <w:rPr>
-                          <w:rFonts w:ascii="Cambria Math" w:hAnsi="Cambria Math"/>
-                        </w:rPr>
-                        <m:t xml:space="preserve">–</m:t>
-                      </m:r>
-                      <m:r>
-                        <w:rPr>
-                          <w:rFonts w:ascii="Cambria Math" w:hAnsi="Cambria Math"/>
-                        </w:rPr>
-                        <m:t xml:space="preserve">f</m:t>
-                      </m:r>
-                      <m:d>
-                        <m:dPr>
-                          <m:begChr m:val="("/>
-                          <m:endChr m:val=")"/>
-                        </m:dPr>
-                        <m:e>
-                          <m:r>
-                            <w:rPr>
-                              <w:rFonts w:ascii="Cambria Math" w:hAnsi="Cambria Math"/>
-                            </w:rPr>
-                            <m:t xml:space="preserve">x</m:t>
-                          </m:r>
-                        </m:e>
-                      </m:d>
-                    </m:num>
-                    <m:den>
-                      <m:r>
-                        <w:rPr>
-                          <w:rFonts w:ascii="Cambria Math" w:hAnsi="Cambria Math"/>
-                        </w:rPr>
-                        <m:t xml:space="preserve">h</m:t>
-                      </m:r>
-                    </m:den>
-                  </m:f>
+                        </m:den>
+                      </m:f>
+                    </m:sup>
+                  </m:sSup>
                 </m:lim>
               </m:limLow>
             </m:fName>

</xml_diff>